<commit_message>
updated group doc form
</commit_message>
<xml_diff>
--- a/ECS657U-ECS7003P-FinalGame.docx
+++ b/ECS657U-ECS7003P-FinalGame.docx
@@ -143,137 +143,326 @@
       </w:r>
     </w:p>
     <w:p>
-      <w:r>
-        <w:t xml:space="preserve">Hussain </w:t>
-      </w:r>
+      <w:pPr>
+        <w:rPr>
+          <w:rFonts w:ascii="Source Sans Pro" w:hAnsi="Source Sans Pro"/>
+          <w:color w:val="212529"/>
+          <w:spacing w:val="2"/>
+          <w:shd w:val="clear" w:color="auto" w:fill="FFFFFF"/>
+        </w:rPr>
+      </w:pPr>
+      <w:r>
+        <w:rPr>
+          <w:rFonts w:ascii="Source Sans Pro" w:hAnsi="Source Sans Pro"/>
+          <w:color w:val="212529"/>
+          <w:spacing w:val="2"/>
+          <w:shd w:val="clear" w:color="auto" w:fill="FFFFFF"/>
+        </w:rPr>
+        <w:t>Phan, Cuong</w:t>
+      </w:r>
+      <w:r>
+        <w:rPr>
+          <w:rFonts w:ascii="Source Sans Pro" w:hAnsi="Source Sans Pro"/>
+          <w:color w:val="212529"/>
+          <w:spacing w:val="2"/>
+          <w:shd w:val="clear" w:color="auto" w:fill="FFFFFF"/>
+        </w:rPr>
+        <w:t xml:space="preserve"> (</w:t>
+      </w:r>
+      <w:r>
+        <w:rPr>
+          <w:rFonts w:ascii="Source Sans Pro" w:hAnsi="Source Sans Pro"/>
+          <w:color w:val="212529"/>
+          <w:spacing w:val="2"/>
+          <w:shd w:val="clear" w:color="auto" w:fill="FFFFFF"/>
+        </w:rPr>
+        <w:t>210255513</w:t>
+      </w:r>
+      <w:r>
+        <w:rPr>
+          <w:rFonts w:ascii="Source Sans Pro" w:hAnsi="Source Sans Pro"/>
+          <w:color w:val="212529"/>
+          <w:spacing w:val="2"/>
+          <w:shd w:val="clear" w:color="auto" w:fill="FFFFFF"/>
+        </w:rPr>
+        <w:t>)</w:t>
+      </w:r>
+    </w:p>
+    <w:p>
+      <w:pPr>
+        <w:rPr>
+          <w:rFonts w:ascii="Source Sans Pro" w:hAnsi="Source Sans Pro"/>
+          <w:color w:val="212529"/>
+          <w:spacing w:val="2"/>
+          <w:shd w:val="clear" w:color="auto" w:fill="FFFFFF"/>
+        </w:rPr>
+      </w:pPr>
       <w:proofErr w:type="spellStart"/>
       <w:r>
+        <w:rPr>
+          <w:rFonts w:ascii="Source Sans Pro" w:hAnsi="Source Sans Pro"/>
+          <w:color w:val="212529"/>
+          <w:spacing w:val="2"/>
+          <w:shd w:val="clear" w:color="auto" w:fill="FFFFFF"/>
+        </w:rPr>
         <w:t>Alkhorsan</w:t>
       </w:r>
       <w:proofErr w:type="spellEnd"/>
       <w:r>
-        <w:t xml:space="preserve">: </w:t>
-      </w:r>
-      <w:r>
-        <w:t>h-</w:t>
+        <w:rPr>
+          <w:rFonts w:ascii="Source Sans Pro" w:hAnsi="Source Sans Pro"/>
+          <w:color w:val="212529"/>
+          <w:spacing w:val="2"/>
+          <w:shd w:val="clear" w:color="auto" w:fill="FFFFFF"/>
+        </w:rPr>
+        <w:t xml:space="preserve">, Hussain </w:t>
       </w:r>
       <w:proofErr w:type="spellStart"/>
       <w:r>
-        <w:t>alkhorsan</w:t>
+        <w:rPr>
+          <w:rFonts w:ascii="Source Sans Pro" w:hAnsi="Source Sans Pro"/>
+          <w:color w:val="212529"/>
+          <w:spacing w:val="2"/>
+          <w:shd w:val="clear" w:color="auto" w:fill="FFFFFF"/>
+        </w:rPr>
+        <w:t>Yehya</w:t>
       </w:r>
       <w:proofErr w:type="spellEnd"/>
       <w:r>
-        <w:t xml:space="preserve">, </w:t>
-      </w:r>
+        <w:rPr>
+          <w:rFonts w:ascii="Source Sans Pro" w:hAnsi="Source Sans Pro"/>
+          <w:color w:val="212529"/>
+          <w:spacing w:val="2"/>
+          <w:shd w:val="clear" w:color="auto" w:fill="FFFFFF"/>
+        </w:rPr>
+        <w:t xml:space="preserve"> Faraj</w:t>
+      </w:r>
+      <w:r>
+        <w:rPr>
+          <w:rFonts w:ascii="Source Sans Pro" w:hAnsi="Source Sans Pro"/>
+          <w:color w:val="212529"/>
+          <w:spacing w:val="2"/>
+          <w:shd w:val="clear" w:color="auto" w:fill="FFFFFF"/>
+        </w:rPr>
+        <w:t xml:space="preserve"> (</w:t>
+      </w:r>
+      <w:r>
+        <w:rPr>
+          <w:rFonts w:ascii="Source Sans Pro" w:hAnsi="Source Sans Pro"/>
+          <w:color w:val="212529"/>
+          <w:spacing w:val="2"/>
+          <w:shd w:val="clear" w:color="auto" w:fill="FFFFFF"/>
+        </w:rPr>
+        <w:t>170365952</w:t>
+      </w:r>
+      <w:r>
+        <w:rPr>
+          <w:rFonts w:ascii="Source Sans Pro" w:hAnsi="Source Sans Pro"/>
+          <w:color w:val="212529"/>
+          <w:spacing w:val="2"/>
+          <w:shd w:val="clear" w:color="auto" w:fill="FFFFFF"/>
+        </w:rPr>
+        <w:t>)</w:t>
+      </w:r>
+    </w:p>
+    <w:p>
       <w:proofErr w:type="spellStart"/>
       <w:r>
-        <w:t>Cuong</w:t>
+        <w:rPr>
+          <w:rFonts w:ascii="Source Sans Pro" w:hAnsi="Source Sans Pro"/>
+          <w:color w:val="212529"/>
+          <w:spacing w:val="2"/>
+          <w:shd w:val="clear" w:color="auto" w:fill="FFFFFF"/>
+        </w:rPr>
+        <w:t>Betala</w:t>
       </w:r>
       <w:proofErr w:type="spellEnd"/>
       <w:r>
+        <w:rPr>
+          <w:rFonts w:ascii="Source Sans Pro" w:hAnsi="Source Sans Pro"/>
+          <w:color w:val="212529"/>
+          <w:spacing w:val="2"/>
+          <w:shd w:val="clear" w:color="auto" w:fill="FFFFFF"/>
+        </w:rPr>
+        <w:t>, Jayesh</w:t>
+      </w:r>
+      <w:r>
+        <w:rPr>
+          <w:rFonts w:ascii="Source Sans Pro" w:hAnsi="Source Sans Pro"/>
+          <w:color w:val="212529"/>
+          <w:spacing w:val="2"/>
+          <w:shd w:val="clear" w:color="auto" w:fill="FFFFFF"/>
+        </w:rPr>
+        <w:t xml:space="preserve"> (</w:t>
+      </w:r>
+      <w:r>
+        <w:rPr>
+          <w:rFonts w:ascii="Source Sans Pro" w:hAnsi="Source Sans Pro"/>
+          <w:color w:val="212529"/>
+          <w:spacing w:val="2"/>
+          <w:shd w:val="clear" w:color="auto" w:fill="FFFFFF"/>
+        </w:rPr>
+        <w:t>210712854</w:t>
+      </w:r>
+      <w:r>
+        <w:rPr>
+          <w:rFonts w:ascii="Source Sans Pro" w:hAnsi="Source Sans Pro"/>
+          <w:color w:val="212529"/>
+          <w:spacing w:val="2"/>
+          <w:shd w:val="clear" w:color="auto" w:fill="FFFFFF"/>
+        </w:rPr>
+        <w:t>)</w:t>
+      </w:r>
+    </w:p>
+    <w:p/>
+    <w:p/>
+    <w:p>
+      <w:pPr>
+        <w:pStyle w:val="Heading1"/>
+      </w:pPr>
+      <w:r>
+        <w:t>External links</w:t>
+      </w:r>
+    </w:p>
+    <w:p/>
+    <w:p>
+      <w:r>
+        <w:t>Git repository URL:</w:t>
+      </w:r>
+      <w:r>
         <w:t xml:space="preserve"> </w:t>
       </w:r>
-      <w:r>
-        <w:t>Phan</w:t>
-      </w:r>
-      <w:r>
-        <w:t xml:space="preserve">: </w:t>
-      </w:r>
-      <w:r>
-        <w:t>jakelong12556</w:t>
-      </w:r>
-      <w:r>
-        <w:t>, Jayesh Betala: jbetala7</w:t>
-      </w:r>
-    </w:p>
+      <w:hyperlink r:id="rId5" w:history="1">
+        <w:r>
+          <w:rPr>
+            <w:rStyle w:val="Hyperlink"/>
+          </w:rPr>
+          <w:t>https://github.com/h-alkhorsan/Zville</w:t>
+        </w:r>
+      </w:hyperlink>
+    </w:p>
+    <w:p/>
+    <w:p/>
+    <w:p>
+      <w:proofErr w:type="spellStart"/>
+      <w:r>
+        <w:t>Github</w:t>
+      </w:r>
+      <w:proofErr w:type="spellEnd"/>
+      <w:r>
+        <w:t xml:space="preserve"> Pages URL:</w:t>
+      </w:r>
+      <w:r>
+        <w:t xml:space="preserve"> </w:t>
+      </w:r>
+      <w:hyperlink r:id="rId6" w:history="1">
+        <w:r>
+          <w:rPr>
+            <w:rStyle w:val="Hyperlink"/>
+          </w:rPr>
+          <w:t>https://</w:t>
+        </w:r>
+        <w:r>
+          <w:rPr>
+            <w:rStyle w:val="Hyperlink"/>
+          </w:rPr>
+          <w:t>h-alkhorsan</w:t>
+        </w:r>
+        <w:r>
+          <w:rPr>
+            <w:rStyle w:val="Hyperlink"/>
+          </w:rPr>
+          <w:t>.github.io/Zville/Build</w:t>
+        </w:r>
+      </w:hyperlink>
+    </w:p>
+    <w:p/>
+    <w:p>
+      <w:r>
+        <w:t>Gameplay video URL:</w:t>
+      </w:r>
+    </w:p>
+    <w:p/>
     <w:p>
       <w:pPr>
         <w:pStyle w:val="Heading1"/>
       </w:pPr>
       <w:r>
-        <w:t>External links</w:t>
-      </w:r>
-    </w:p>
-    <w:p/>
-    <w:p>
-      <w:r>
-        <w:t>Git repository URL:</w:t>
+        <w:t>Final Game</w:t>
+      </w:r>
+    </w:p>
+    <w:p/>
+    <w:p>
+      <w:r>
+        <w:t>Game concept chosen</w:t>
+      </w:r>
+      <w:r>
+        <w:t>:</w:t>
+      </w:r>
+      <w:r>
+        <w:t xml:space="preserve"> (document number)</w:t>
+      </w:r>
+    </w:p>
+    <w:p/>
+    <w:p>
+      <w:r>
+        <w:t>Game title:</w:t>
       </w:r>
       <w:r>
         <w:t xml:space="preserve"> </w:t>
       </w:r>
-      <w:r>
-        <w:t>https://github.com/h-alkhorsan/Zville</w:t>
-      </w:r>
-    </w:p>
-    <w:p/>
-    <w:p>
       <w:proofErr w:type="spellStart"/>
       <w:r>
-        <w:t>Github</w:t>
+        <w:t>Zville</w:t>
       </w:r>
       <w:proofErr w:type="spellEnd"/>
-      <w:r>
-        <w:t xml:space="preserve"> Pages URL:</w:t>
-      </w:r>
-    </w:p>
-    <w:p/>
-    <w:p>
-      <w:r>
-        <w:t>Gameplay video URL:</w:t>
-      </w:r>
-    </w:p>
-    <w:p/>
-    <w:p>
-      <w:pPr>
-        <w:pStyle w:val="Heading1"/>
-      </w:pPr>
-      <w:r>
-        <w:t>Final Game</w:t>
-      </w:r>
-    </w:p>
-    <w:p/>
-    <w:p>
-      <w:r>
-        <w:t>Game concept chosen</w:t>
+    </w:p>
+    <w:p/>
+    <w:p>
+      <w:r>
+        <w:t>Game concept changes</w:t>
+      </w:r>
+      <w:r>
+        <w:t xml:space="preserve"> (from prototype onwards</w:t>
+      </w:r>
+      <w:r>
+        <w:t>, if any</w:t>
+      </w:r>
+      <w:r>
+        <w:t>)</w:t>
       </w:r>
       <w:r>
         <w:t>:</w:t>
       </w:r>
-      <w:r>
-        <w:t xml:space="preserve"> (document number)</w:t>
-      </w:r>
-    </w:p>
-    <w:p/>
-    <w:p>
-      <w:r>
-        <w:t>Game title:</w:t>
-      </w:r>
-      <w:r>
-        <w:t xml:space="preserve"> </w:t>
-      </w:r>
-      <w:proofErr w:type="spellStart"/>
-      <w:r>
-        <w:t>ZVille</w:t>
-      </w:r>
-      <w:proofErr w:type="spellEnd"/>
-    </w:p>
-    <w:p/>
-    <w:p>
-      <w:r>
-        <w:t>Game concept changes</w:t>
-      </w:r>
-      <w:r>
-        <w:t xml:space="preserve"> (from prototype onwards</w:t>
-      </w:r>
-      <w:r>
-        <w:t>, if any</w:t>
+    </w:p>
+    <w:p/>
+    <w:p>
+      <w:r>
+        <w:t>Implemented</w:t>
+      </w:r>
+      <w:r>
+        <w:t xml:space="preserve"> features:</w:t>
+      </w:r>
+      <w:r>
+        <w:t xml:space="preserve"> (</w:t>
+      </w:r>
+      <w:r>
+        <w:t xml:space="preserve">include all; </w:t>
+      </w:r>
+      <w:r>
+        <w:t>highlight prototype features, and the changes made</w:t>
+      </w:r>
+      <w:r>
+        <w:t xml:space="preserve"> since then,</w:t>
+      </w:r>
+      <w:r>
+        <w:t xml:space="preserve"> if any</w:t>
+      </w:r>
+      <w:r>
+        <w:t xml:space="preserve"> – including features completely removed from the prototype</w:t>
       </w:r>
       <w:r>
         <w:t>)</w:t>
-      </w:r>
-      <w:r>
-        <w:t>:</w:t>
       </w:r>
     </w:p>
     <w:p>
@@ -281,11 +470,11 @@
         <w:pStyle w:val="ListParagraph"/>
         <w:numPr>
           <w:ilvl w:val="0"/>
-          <w:numId w:val="1"/>
+          <w:numId w:val="3"/>
         </w:numPr>
       </w:pPr>
       <w:r>
-        <w:t>Change1</w:t>
+        <w:t>Added 2 more weapons variety</w:t>
       </w:r>
     </w:p>
     <w:p>
@@ -293,41 +482,11 @@
         <w:pStyle w:val="ListParagraph"/>
         <w:numPr>
           <w:ilvl w:val="0"/>
-          <w:numId w:val="1"/>
+          <w:numId w:val="3"/>
         </w:numPr>
       </w:pPr>
       <w:r>
-        <w:t>Change2</w:t>
-      </w:r>
-    </w:p>
-    <w:p/>
-    <w:p>
-      <w:r>
-        <w:t>Implemented</w:t>
-      </w:r>
-      <w:r>
-        <w:t xml:space="preserve"> features:</w:t>
-      </w:r>
-      <w:r>
-        <w:t xml:space="preserve"> (</w:t>
-      </w:r>
-      <w:r>
-        <w:t xml:space="preserve">include all; </w:t>
-      </w:r>
-      <w:r>
-        <w:t>highlight prototype features, and the changes made</w:t>
-      </w:r>
-      <w:r>
-        <w:t xml:space="preserve"> since then,</w:t>
-      </w:r>
-      <w:r>
-        <w:t xml:space="preserve"> if any</w:t>
-      </w:r>
-      <w:r>
-        <w:t xml:space="preserve"> – including features completely removed from the prototype</w:t>
-      </w:r>
-      <w:r>
-        <w:t>)</w:t>
+        <w:t>Added arcade mode</w:t>
       </w:r>
     </w:p>
     <w:p>
@@ -335,29 +494,13 @@
         <w:pStyle w:val="ListParagraph"/>
         <w:numPr>
           <w:ilvl w:val="0"/>
-          <w:numId w:val="2"/>
+          <w:numId w:val="3"/>
         </w:numPr>
       </w:pPr>
       <w:r>
-        <w:t>Feature1</w:t>
-      </w:r>
-      <w:r>
-        <w:t xml:space="preserve"> [Prototype; changed: …]</w:t>
-      </w:r>
-    </w:p>
-    <w:p>
-      <w:pPr>
-        <w:pStyle w:val="ListParagraph"/>
-        <w:numPr>
-          <w:ilvl w:val="0"/>
-          <w:numId w:val="2"/>
-        </w:numPr>
-      </w:pPr>
-      <w:r>
-        <w:t>Feature2</w:t>
-      </w:r>
-    </w:p>
-    <w:p/>
+        <w:t>Added menus.</w:t>
+      </w:r>
+    </w:p>
     <w:p/>
     <w:p/>
     <w:p/>
@@ -366,7 +509,6 @@
         <w:pStyle w:val="Heading1"/>
       </w:pPr>
       <w:r>
-        <w:lastRenderedPageBreak/>
         <w:t>Playtesting</w:t>
       </w:r>
       <w:r>
@@ -402,12 +544,18 @@
       <w:r>
         <w:t>Playtesting feedback received:</w:t>
       </w:r>
+      <w:r>
+        <w:t xml:space="preserve"> received feedback to fix hitbox issues, zombies was hit further back first then in front</w:t>
+      </w:r>
     </w:p>
     <w:p/>
     <w:p>
       <w:r>
         <w:t>Changes made after playtesting:</w:t>
       </w:r>
+      <w:r>
+        <w:t xml:space="preserve"> fixed hitboxes detection, now sorts hitboxes by closest distance to character</w:t>
+      </w:r>
     </w:p>
     <w:p/>
     <w:p>
@@ -423,21 +571,61 @@
       <w:r>
         <w:t>Playtesting feedback received:</w:t>
       </w:r>
+      <w:r>
+        <w:t xml:space="preserve"> FX not aligned correctly and isn’t flipped correctly</w:t>
+      </w:r>
     </w:p>
     <w:p/>
     <w:p>
       <w:r>
         <w:t>Changes made after playtesting:</w:t>
       </w:r>
-    </w:p>
-    <w:p/>
-    <w:p>
-      <w:r>
-        <w:t>[…]</w:t>
-      </w:r>
-    </w:p>
-    <w:p/>
-    <w:p/>
+      <w:r>
+        <w:t xml:space="preserve"> </w:t>
+      </w:r>
+      <w:r>
+        <w:t>Flipped the FX based on directions</w:t>
+      </w:r>
+    </w:p>
+    <w:p/>
+    <w:p>
+      <w:pPr>
+        <w:pStyle w:val="Heading1"/>
+      </w:pPr>
+      <w:r>
+        <w:t>Research (PG only</w:t>
+      </w:r>
+      <w:r>
+        <w:t>,</w:t>
+      </w:r>
+      <w:r>
+        <w:t xml:space="preserve"> ECS7003P)</w:t>
+      </w:r>
+    </w:p>
+    <w:p/>
+    <w:p>
+      <w:r>
+        <w:t>Features based on research:</w:t>
+      </w:r>
+      <w:r>
+        <w:t xml:space="preserve"> More weapon types, enemies with increasing spawn rates</w:t>
+      </w:r>
+    </w:p>
+    <w:p/>
+    <w:p>
+      <w:r>
+        <w:t>Supporting research and rationale:</w:t>
+      </w:r>
+      <w:r>
+        <w:t xml:space="preserve"> From playtesting feedback, the game needed more temporary powerful weapon </w:t>
+      </w:r>
+      <w:r>
+        <w:t>to</w:t>
+      </w:r>
+      <w:r>
+        <w:t xml:space="preserve"> keep up with the zombie horde that is piling up.</w:t>
+      </w:r>
+    </w:p>
     <w:sectPr>
       <w:pgSz w:w="11900" w:h="16840"/>
       <w:pgMar w:top="1440" w:right="1440" w:bottom="1440" w:left="1440" w:header="708" w:footer="708" w:gutter="0"/>
@@ -451,6 +639,118 @@
 <file path=word/numbering.xml><?xml version="1.0" encoding="utf-8"?>
 <w:numbering xmlns:wpc="http://schemas.microsoft.com/office/word/2010/wordprocessingCanvas" xmlns:cx="http://schemas.microsoft.com/office/drawing/2014/chartex" xmlns:cx1="http://schemas.microsoft.com/office/drawing/2015/9/8/chartex" xmlns:cx2="http://schemas.microsoft.com/office/drawing/2015/10/21/chartex" xmlns:cx3="http://schemas.microsoft.com/office/drawing/2016/5/9/chartex" xmlns:cx4="http://schemas.microsoft.com/office/drawing/2016/5/10/chartex" xmlns:cx5="http://schemas.microsoft.com/office/drawing/2016/5/11/chartex" xmlns:cx6="http://schemas.microsoft.com/office/drawing/2016/5/12/chartex" xmlns:cx7="http://schemas.microsoft.com/office/drawing/2016/5/13/chartex" xmlns:cx8="http://schemas.microsoft.com/office/drawing/2016/5/14/chartex" xmlns:mc="http://schemas.openxmlformats.org/markup-compatibility/2006" xmlns:aink="http://schemas.microsoft.com/office/drawing/2016/ink" xmlns:am3d="http://schemas.microsoft.com/office/drawing/2017/model3d" xmlns:o="urn:schemas-microsoft-com:office:office" xmlns:r="http://schemas.openxmlformats.org/officeDocument/2006/relationships" xmlns:m="http://schemas.openxmlformats.org/officeDocument/2006/math" xmlns:v="urn:schemas-microsoft-com:vml" xmlns:wp14="http://schemas.microsoft.com/office/word/2010/wordprocessingDrawing" xmlns:wp="http://schemas.openxmlformats.org/drawingml/2006/wordprocessingDrawing" xmlns:w10="urn:schemas-microsoft-com:office:word" xmlns:w="http://schemas.openxmlformats.org/wordprocessingml/2006/main" xmlns:w14="http://schemas.microsoft.com/office/word/2010/wordml" xmlns:w15="http://schemas.microsoft.com/office/word/2012/wordml" xmlns:w16cex="http://schemas.microsoft.com/office/word/2018/wordml/cex" xmlns:w16cid="http://schemas.microsoft.com/office/word/2016/wordml/cid" xmlns:w16="http://schemas.microsoft.com/office/word/2018/wordml" xmlns:w16sdtdh="http://schemas.microsoft.com/office/word/2020/wordml/sdtdatahash" xmlns:w16se="http://schemas.microsoft.com/office/word/2015/wordml/symex" xmlns:wpg="http://schemas.microsoft.com/office/word/2010/wordprocessingGroup" xmlns:wpi="http://schemas.microsoft.com/office/word/2010/wordprocessingInk" xmlns:wne="http://schemas.microsoft.com/office/word/2006/wordml" xmlns:wps="http://schemas.microsoft.com/office/word/2010/wordprocessingShape" mc:Ignorable="w14 w15 w16se w16cid w16 w16cex w16sdtdh wp14">
   <w:abstractNum w:abstractNumId="0" w15:restartNumberingAfterBreak="0">
+    <w:nsid w:val="11D84AAB"/>
+    <w:multiLevelType w:val="hybridMultilevel"/>
+    <w:tmpl w:val="E7147074"/>
+    <w:lvl w:ilvl="0" w:tplc="4A7E2B50">
+      <w:numFmt w:val="bullet"/>
+      <w:lvlText w:val="-"/>
+      <w:lvlJc w:val="left"/>
+      <w:pPr>
+        <w:ind w:left="720" w:hanging="360"/>
+      </w:pPr>
+      <w:rPr>
+        <w:rFonts w:ascii="Calibri" w:eastAsiaTheme="minorHAnsi" w:hAnsi="Calibri" w:cs="Calibri" w:hint="default"/>
+      </w:rPr>
+    </w:lvl>
+    <w:lvl w:ilvl="1" w:tplc="08090003" w:tentative="1">
+      <w:start w:val="1"/>
+      <w:numFmt w:val="bullet"/>
+      <w:lvlText w:val="o"/>
+      <w:lvlJc w:val="left"/>
+      <w:pPr>
+        <w:ind w:left="1440" w:hanging="360"/>
+      </w:pPr>
+      <w:rPr>
+        <w:rFonts w:ascii="Courier New" w:hAnsi="Courier New" w:cs="Courier New" w:hint="default"/>
+      </w:rPr>
+    </w:lvl>
+    <w:lvl w:ilvl="2" w:tplc="08090005" w:tentative="1">
+      <w:start w:val="1"/>
+      <w:numFmt w:val="bullet"/>
+      <w:lvlText w:val=""/>
+      <w:lvlJc w:val="left"/>
+      <w:pPr>
+        <w:ind w:left="2160" w:hanging="360"/>
+      </w:pPr>
+      <w:rPr>
+        <w:rFonts w:ascii="Wingdings" w:hAnsi="Wingdings" w:hint="default"/>
+      </w:rPr>
+    </w:lvl>
+    <w:lvl w:ilvl="3" w:tplc="08090001" w:tentative="1">
+      <w:start w:val="1"/>
+      <w:numFmt w:val="bullet"/>
+      <w:lvlText w:val=""/>
+      <w:lvlJc w:val="left"/>
+      <w:pPr>
+        <w:ind w:left="2880" w:hanging="360"/>
+      </w:pPr>
+      <w:rPr>
+        <w:rFonts w:ascii="Symbol" w:hAnsi="Symbol" w:hint="default"/>
+      </w:rPr>
+    </w:lvl>
+    <w:lvl w:ilvl="4" w:tplc="08090003" w:tentative="1">
+      <w:start w:val="1"/>
+      <w:numFmt w:val="bullet"/>
+      <w:lvlText w:val="o"/>
+      <w:lvlJc w:val="left"/>
+      <w:pPr>
+        <w:ind w:left="3600" w:hanging="360"/>
+      </w:pPr>
+      <w:rPr>
+        <w:rFonts w:ascii="Courier New" w:hAnsi="Courier New" w:cs="Courier New" w:hint="default"/>
+      </w:rPr>
+    </w:lvl>
+    <w:lvl w:ilvl="5" w:tplc="08090005" w:tentative="1">
+      <w:start w:val="1"/>
+      <w:numFmt w:val="bullet"/>
+      <w:lvlText w:val=""/>
+      <w:lvlJc w:val="left"/>
+      <w:pPr>
+        <w:ind w:left="4320" w:hanging="360"/>
+      </w:pPr>
+      <w:rPr>
+        <w:rFonts w:ascii="Wingdings" w:hAnsi="Wingdings" w:hint="default"/>
+      </w:rPr>
+    </w:lvl>
+    <w:lvl w:ilvl="6" w:tplc="08090001" w:tentative="1">
+      <w:start w:val="1"/>
+      <w:numFmt w:val="bullet"/>
+      <w:lvlText w:val=""/>
+      <w:lvlJc w:val="left"/>
+      <w:pPr>
+        <w:ind w:left="5040" w:hanging="360"/>
+      </w:pPr>
+      <w:rPr>
+        <w:rFonts w:ascii="Symbol" w:hAnsi="Symbol" w:hint="default"/>
+      </w:rPr>
+    </w:lvl>
+    <w:lvl w:ilvl="7" w:tplc="08090003" w:tentative="1">
+      <w:start w:val="1"/>
+      <w:numFmt w:val="bullet"/>
+      <w:lvlText w:val="o"/>
+      <w:lvlJc w:val="left"/>
+      <w:pPr>
+        <w:ind w:left="5760" w:hanging="360"/>
+      </w:pPr>
+      <w:rPr>
+        <w:rFonts w:ascii="Courier New" w:hAnsi="Courier New" w:cs="Courier New" w:hint="default"/>
+      </w:rPr>
+    </w:lvl>
+    <w:lvl w:ilvl="8" w:tplc="08090005" w:tentative="1">
+      <w:start w:val="1"/>
+      <w:numFmt w:val="bullet"/>
+      <w:lvlText w:val=""/>
+      <w:lvlJc w:val="left"/>
+      <w:pPr>
+        <w:ind w:left="6480" w:hanging="360"/>
+      </w:pPr>
+      <w:rPr>
+        <w:rFonts w:ascii="Wingdings" w:hAnsi="Wingdings" w:hint="default"/>
+      </w:rPr>
+    </w:lvl>
+  </w:abstractNum>
+  <w:abstractNum w:abstractNumId="1" w15:restartNumberingAfterBreak="0">
     <w:nsid w:val="3C2C1F88"/>
     <w:multiLevelType w:val="hybridMultilevel"/>
     <w:tmpl w:val="BB740958"/>
@@ -563,7 +863,7 @@
       </w:rPr>
     </w:lvl>
   </w:abstractNum>
-  <w:abstractNum w:abstractNumId="1" w15:restartNumberingAfterBreak="0">
+  <w:abstractNum w:abstractNumId="2" w15:restartNumberingAfterBreak="0">
     <w:nsid w:val="78AB0DD1"/>
     <w:multiLevelType w:val="hybridMultilevel"/>
     <w:tmpl w:val="5C9AF8DA"/>
@@ -677,10 +977,13 @@
     </w:lvl>
   </w:abstractNum>
   <w:num w:numId="1">
-    <w:abstractNumId w:val="0"/>
+    <w:abstractNumId w:val="1"/>
   </w:num>
   <w:num w:numId="2">
-    <w:abstractNumId w:val="1"/>
+    <w:abstractNumId w:val="2"/>
+  </w:num>
+  <w:num w:numId="3">
+    <w:abstractNumId w:val="0"/>
   </w:num>
 </w:numbering>
 </file>
@@ -1123,27 +1426,6 @@
       <w:szCs w:val="26"/>
     </w:rPr>
   </w:style>
-  <w:style w:type="paragraph" w:styleId="Heading3">
-    <w:name w:val="heading 3"/>
-    <w:basedOn w:val="Normal"/>
-    <w:next w:val="Normal"/>
-    <w:link w:val="Heading3Char"/>
-    <w:uiPriority w:val="9"/>
-    <w:semiHidden/>
-    <w:unhideWhenUsed/>
-    <w:qFormat/>
-    <w:rsid w:val="00D33250"/>
-    <w:pPr>
-      <w:keepNext/>
-      <w:keepLines/>
-      <w:spacing w:before="40"/>
-      <w:outlineLvl w:val="2"/>
-    </w:pPr>
-    <w:rPr>
-      <w:rFonts w:asciiTheme="majorHAnsi" w:eastAsiaTheme="majorEastAsia" w:hAnsiTheme="majorHAnsi" w:cstheme="majorBidi"/>
-      <w:color w:val="1F3763" w:themeColor="accent1" w:themeShade="7F"/>
-    </w:rPr>
-  </w:style>
   <w:style w:type="character" w:default="1" w:styleId="DefaultParagraphFont">
     <w:name w:val="Default Paragraph Font"/>
     <w:uiPriority w:val="1"/>
@@ -1241,16 +1523,27 @@
       <w:szCs w:val="56"/>
     </w:rPr>
   </w:style>
-  <w:style w:type="character" w:customStyle="1" w:styleId="Heading3Char">
-    <w:name w:val="Heading 3 Char"/>
+  <w:style w:type="character" w:styleId="Hyperlink">
+    <w:name w:val="Hyperlink"/>
     <w:basedOn w:val="DefaultParagraphFont"/>
-    <w:link w:val="Heading3"/>
-    <w:uiPriority w:val="9"/>
+    <w:uiPriority w:val="99"/>
+    <w:unhideWhenUsed/>
+    <w:rsid w:val="0099158C"/>
+    <w:rPr>
+      <w:color w:val="0563C1" w:themeColor="hyperlink"/>
+      <w:u w:val="single"/>
+    </w:rPr>
+  </w:style>
+  <w:style w:type="character" w:styleId="UnresolvedMention">
+    <w:name w:val="Unresolved Mention"/>
+    <w:basedOn w:val="DefaultParagraphFont"/>
+    <w:uiPriority w:val="99"/>
     <w:semiHidden/>
-    <w:rsid w:val="00D33250"/>
+    <w:unhideWhenUsed/>
+    <w:rsid w:val="0099158C"/>
     <w:rPr>
-      <w:rFonts w:asciiTheme="majorHAnsi" w:eastAsiaTheme="majorEastAsia" w:hAnsiTheme="majorHAnsi" w:cstheme="majorBidi"/>
-      <w:color w:val="1F3763" w:themeColor="accent1" w:themeShade="7F"/>
+      <w:color w:val="605E5C"/>
+      <w:shd w:val="clear" w:color="auto" w:fill="E1DFDD"/>
     </w:rPr>
   </w:style>
 </w:styles>

</xml_diff>